<commit_message>
generating main report, with issues of course
</commit_message>
<xml_diff>
--- a/slp-backend/report_templates/main_report_template.docx
+++ b/slp-backend/report_templates/main_report_template.docx
@@ -1464,8 +1464,16 @@
     </w:p>
     <w:tbl>
       <w:tblPr>
-        <w:tblW w:w="0" w:type="auto"/>
+        <w:tblW w:w="10696" w:type="dxa"/>
         <w:tblInd w:w="-837" w:type="dxa"/>
+        <w:tblBorders>
+          <w:top w:val="single" w:sz="4" w:space="0" w:color="auto"/>
+          <w:left w:val="single" w:sz="4" w:space="0" w:color="auto"/>
+          <w:bottom w:val="single" w:sz="4" w:space="0" w:color="auto"/>
+          <w:right w:val="single" w:sz="4" w:space="0" w:color="auto"/>
+          <w:insideH w:val="single" w:sz="4" w:space="0" w:color="auto"/>
+          <w:insideV w:val="single" w:sz="4" w:space="0" w:color="auto"/>
+        </w:tblBorders>
         <w:tblLayout w:type="fixed"/>
         <w:tblCellMar>
           <w:left w:w="70" w:type="dxa"/>
@@ -1492,11 +1500,6 @@
           <w:tcPr>
             <w:tcW w:w="474" w:type="dxa"/>
             <w:vMerge w:val="restart"/>
-            <w:tcBorders>
-              <w:top w:val="single" w:sz="4" w:space="0" w:color="000000"/>
-              <w:left w:val="single" w:sz="4" w:space="0" w:color="000000"/>
-              <w:bottom w:val="single" w:sz="4" w:space="0" w:color="000000"/>
-            </w:tcBorders>
             <w:vAlign w:val="center"/>
           </w:tcPr>
           <w:p>
@@ -1524,51 +1527,48 @@
           <w:tcPr>
             <w:tcW w:w="2269" w:type="dxa"/>
             <w:vMerge w:val="restart"/>
-            <w:tcBorders>
-              <w:top w:val="single" w:sz="4" w:space="0" w:color="000000"/>
-              <w:left w:val="single" w:sz="4" w:space="0" w:color="000000"/>
-              <w:bottom w:val="single" w:sz="4" w:space="0" w:color="000000"/>
-            </w:tcBorders>
             <w:vAlign w:val="center"/>
           </w:tcPr>
           <w:p>
             <w:pPr>
               <w:pStyle w:val="Nagwek1"/>
               <w:ind w:right="-70"/>
-              <w:rPr>
+              <w:jc w:val="center"/>
+              <w:rPr>
+                <w:color w:val="000000"/>
                 <w:sz w:val="18"/>
                 <w:szCs w:val="18"/>
               </w:rPr>
             </w:pPr>
             <w:r>
               <w:rPr>
+                <w:rFonts w:ascii="Times New Roman" w:hAnsi="Times New Roman" w:cs="Times New Roman"/>
+                <w:b/>
+                <w:bCs/>
+                <w:color w:val="auto"/>
                 <w:sz w:val="18"/>
                 <w:szCs w:val="18"/>
               </w:rPr>
               <w:t>Badana cecha</w:t>
             </w:r>
-          </w:p>
-          <w:p>
-            <w:pPr>
-              <w:pStyle w:val="Nagwek1"/>
-              <w:ind w:right="-70"/>
-              <w:rPr>
-                <w:color w:val="000000"/>
+            <w:r>
+              <w:rPr>
+                <w:rFonts w:ascii="Times New Roman" w:hAnsi="Times New Roman" w:cs="Times New Roman"/>
+                <w:b/>
+                <w:bCs/>
+                <w:color w:val="auto"/>
                 <w:sz w:val="18"/>
                 <w:szCs w:val="18"/>
               </w:rPr>
-            </w:pPr>
-            <w:r>
-              <w:rPr>
-                <w:color w:val="000000"/>
-                <w:sz w:val="18"/>
-                <w:szCs w:val="18"/>
-              </w:rPr>
-              <w:t xml:space="preserve"> (*,A, N)</w:t>
-            </w:r>
-            <w:r>
-              <w:rPr>
-                <w:color w:val="000000"/>
+              <w:br/>
+              <w:t>(*,A, N)</w:t>
+            </w:r>
+            <w:r>
+              <w:rPr>
+                <w:rFonts w:ascii="Times New Roman" w:hAnsi="Times New Roman" w:cs="Times New Roman"/>
+                <w:b/>
+                <w:bCs/>
+                <w:color w:val="auto"/>
                 <w:sz w:val="18"/>
                 <w:szCs w:val="18"/>
                 <w:vertAlign w:val="superscript"/>
@@ -1581,55 +1581,57 @@
           <w:tcPr>
             <w:tcW w:w="1701" w:type="dxa"/>
             <w:vMerge w:val="restart"/>
-            <w:tcBorders>
-              <w:top w:val="single" w:sz="4" w:space="0" w:color="000000"/>
-              <w:left w:val="single" w:sz="4" w:space="0" w:color="000000"/>
-              <w:bottom w:val="single" w:sz="4" w:space="0" w:color="000000"/>
-            </w:tcBorders>
             <w:vAlign w:val="center"/>
           </w:tcPr>
           <w:p>
             <w:pPr>
               <w:pStyle w:val="Nagwek2"/>
-              <w:rPr>
+              <w:jc w:val="center"/>
+              <w:rPr>
+                <w:color w:val="000000"/>
                 <w:sz w:val="18"/>
                 <w:szCs w:val="18"/>
               </w:rPr>
             </w:pPr>
             <w:r>
               <w:rPr>
+                <w:rFonts w:ascii="Times New Roman" w:hAnsi="Times New Roman" w:cs="Times New Roman"/>
+                <w:b/>
+                <w:bCs/>
+                <w:color w:val="auto"/>
                 <w:sz w:val="18"/>
                 <w:szCs w:val="18"/>
               </w:rPr>
-              <w:t>Dokument odniesienia</w:t>
-            </w:r>
-            <w:r>
-              <w:rPr>
-                <w:color w:val="000000"/>
+              <w:t>Dokument odniesienia/</w:t>
+            </w:r>
+            <w:r>
+              <w:rPr>
+                <w:rFonts w:ascii="Times New Roman" w:hAnsi="Times New Roman" w:cs="Times New Roman"/>
+                <w:b/>
+                <w:bCs/>
+                <w:color w:val="auto"/>
                 <w:sz w:val="18"/>
                 <w:szCs w:val="18"/>
               </w:rPr>
-              <w:t>/</w:t>
-            </w:r>
-          </w:p>
-          <w:p>
-            <w:pPr>
-              <w:pStyle w:val="Nagwek2"/>
-              <w:rPr>
-                <w:color w:val="000000"/>
+              <w:br/>
+            </w:r>
+            <w:r>
+              <w:rPr>
+                <w:rFonts w:ascii="Times New Roman" w:hAnsi="Times New Roman" w:cs="Times New Roman"/>
+                <w:b/>
+                <w:bCs/>
+                <w:color w:val="auto"/>
                 <w:sz w:val="18"/>
                 <w:szCs w:val="18"/>
               </w:rPr>
-            </w:pPr>
-            <w:r>
-              <w:rPr>
-                <w:sz w:val="18"/>
-                <w:szCs w:val="18"/>
-              </w:rPr>
               <w:t xml:space="preserve">technika </w:t>
             </w:r>
             <w:r>
               <w:rPr>
+                <w:rFonts w:ascii="Times New Roman" w:hAnsi="Times New Roman" w:cs="Times New Roman"/>
+                <w:b/>
+                <w:bCs/>
+                <w:color w:val="auto"/>
                 <w:sz w:val="18"/>
                 <w:szCs w:val="18"/>
                 <w:vertAlign w:val="superscript"/>
@@ -1642,16 +1644,12 @@
           <w:tcPr>
             <w:tcW w:w="1276" w:type="dxa"/>
             <w:vMerge w:val="restart"/>
-            <w:tcBorders>
-              <w:top w:val="single" w:sz="4" w:space="0" w:color="000000"/>
-              <w:left w:val="single" w:sz="4" w:space="0" w:color="000000"/>
-              <w:bottom w:val="single" w:sz="4" w:space="0" w:color="000000"/>
-            </w:tcBorders>
             <w:vAlign w:val="center"/>
           </w:tcPr>
           <w:p>
             <w:pPr>
               <w:pStyle w:val="Nagwek2"/>
+              <w:jc w:val="center"/>
               <w:rPr>
                 <w:color w:val="000000"/>
                 <w:sz w:val="18"/>
@@ -1660,7 +1658,10 @@
             </w:pPr>
             <w:r>
               <w:rPr>
-                <w:color w:val="000000"/>
+                <w:rFonts w:ascii="Times New Roman" w:hAnsi="Times New Roman" w:cs="Times New Roman"/>
+                <w:b/>
+                <w:bCs/>
+                <w:color w:val="auto"/>
                 <w:sz w:val="18"/>
                 <w:szCs w:val="18"/>
               </w:rPr>
@@ -1668,56 +1669,53 @@
             </w:r>
             <w:r>
               <w:rPr>
-                <w:color w:val="000000"/>
+                <w:rFonts w:ascii="Times New Roman" w:hAnsi="Times New Roman" w:cs="Times New Roman"/>
+                <w:b/>
+                <w:bCs/>
+                <w:color w:val="auto"/>
                 <w:sz w:val="18"/>
                 <w:szCs w:val="18"/>
               </w:rPr>
               <w:br/>
-              <w:t xml:space="preserve">± niepewność pomiaru/ </w:t>
-            </w:r>
-            <w:r>
-              <w:rPr>
+            </w:r>
+            <w:r>
+              <w:rPr>
+                <w:rFonts w:ascii="Times New Roman" w:hAnsi="Times New Roman" w:cs="Times New Roman"/>
+                <w:b/>
+                <w:bCs/>
+                <w:color w:val="auto"/>
                 <w:sz w:val="18"/>
                 <w:szCs w:val="18"/>
               </w:rPr>
-              <w:t>[niepewność pomiaru]</w:t>
-            </w:r>
-            <w:r>
-              <w:rPr>
+              <w:t>${uncertainty}</w:t>
+            </w:r>
+          </w:p>
+        </w:tc>
+        <w:tc>
+          <w:tcPr>
+            <w:tcW w:w="992" w:type="dxa"/>
+            <w:vMerge w:val="restart"/>
+            <w:vAlign w:val="center"/>
+          </w:tcPr>
+          <w:p>
+            <w:pPr>
+              <w:pStyle w:val="Nagwek1"/>
+              <w:jc w:val="center"/>
+              <w:rPr>
+                <w:color w:val="000000"/>
                 <w:sz w:val="18"/>
                 <w:szCs w:val="18"/>
-                <w:vertAlign w:val="superscript"/>
-              </w:rPr>
-              <w:t>1</w:t>
-            </w:r>
-          </w:p>
-        </w:tc>
-        <w:tc>
-          <w:tcPr>
-            <w:tcW w:w="992" w:type="dxa"/>
-            <w:vMerge w:val="restart"/>
-            <w:tcBorders>
-              <w:top w:val="single" w:sz="4" w:space="0" w:color="000000"/>
-              <w:left w:val="single" w:sz="4" w:space="0" w:color="000000"/>
-              <w:bottom w:val="single" w:sz="4" w:space="0" w:color="000000"/>
-            </w:tcBorders>
-            <w:vAlign w:val="center"/>
-          </w:tcPr>
-          <w:p>
-            <w:pPr>
-              <w:pStyle w:val="Nagwek1"/>
-              <w:rPr>
+              </w:rPr>
+            </w:pPr>
+            <w:r>
+              <w:rPr>
+                <w:rFonts w:ascii="Times New Roman" w:hAnsi="Times New Roman" w:cs="Times New Roman"/>
+                <w:b/>
+                <w:bCs/>
                 <w:color w:val="000000"/>
                 <w:sz w:val="18"/>
                 <w:szCs w:val="18"/>
               </w:rPr>
-            </w:pPr>
-            <w:r>
-              <w:rPr>
-                <w:color w:val="000000"/>
-                <w:sz w:val="18"/>
-                <w:szCs w:val="18"/>
-              </w:rPr>
               <w:t>Jednostka</w:t>
             </w:r>
           </w:p>
@@ -1727,10 +1725,7 @@
             <w:tcW w:w="3984" w:type="dxa"/>
             <w:gridSpan w:val="3"/>
             <w:tcBorders>
-              <w:top w:val="single" w:sz="4" w:space="0" w:color="000000"/>
-              <w:left w:val="single" w:sz="4" w:space="0" w:color="000000"/>
-              <w:bottom w:val="single" w:sz="4" w:space="0" w:color="000000"/>
-              <w:right w:val="single" w:sz="4" w:space="0" w:color="000000"/>
+              <w:bottom w:val="single" w:sz="4" w:space="0" w:color="auto"/>
             </w:tcBorders>
             <w:vAlign w:val="center"/>
           </w:tcPr>
@@ -1770,11 +1765,6 @@
           <w:tcPr>
             <w:tcW w:w="474" w:type="dxa"/>
             <w:vMerge/>
-            <w:tcBorders>
-              <w:top w:val="single" w:sz="4" w:space="0" w:color="000000"/>
-              <w:left w:val="single" w:sz="4" w:space="0" w:color="000000"/>
-              <w:bottom w:val="single" w:sz="4" w:space="0" w:color="000000"/>
-            </w:tcBorders>
             <w:vAlign w:val="center"/>
           </w:tcPr>
           <w:p>
@@ -1794,11 +1784,6 @@
           <w:tcPr>
             <w:tcW w:w="2269" w:type="dxa"/>
             <w:vMerge/>
-            <w:tcBorders>
-              <w:top w:val="single" w:sz="4" w:space="0" w:color="000000"/>
-              <w:left w:val="single" w:sz="4" w:space="0" w:color="000000"/>
-              <w:bottom w:val="single" w:sz="4" w:space="0" w:color="000000"/>
-            </w:tcBorders>
             <w:vAlign w:val="center"/>
           </w:tcPr>
           <w:p>
@@ -1822,11 +1807,6 @@
           <w:tcPr>
             <w:tcW w:w="1701" w:type="dxa"/>
             <w:vMerge/>
-            <w:tcBorders>
-              <w:top w:val="single" w:sz="4" w:space="0" w:color="000000"/>
-              <w:left w:val="single" w:sz="4" w:space="0" w:color="000000"/>
-              <w:bottom w:val="single" w:sz="4" w:space="0" w:color="000000"/>
-            </w:tcBorders>
             <w:vAlign w:val="center"/>
           </w:tcPr>
           <w:p>
@@ -1846,11 +1826,6 @@
           <w:tcPr>
             <w:tcW w:w="1276" w:type="dxa"/>
             <w:vMerge/>
-            <w:tcBorders>
-              <w:top w:val="single" w:sz="4" w:space="0" w:color="000000"/>
-              <w:left w:val="single" w:sz="4" w:space="0" w:color="000000"/>
-              <w:bottom w:val="single" w:sz="4" w:space="0" w:color="000000"/>
-            </w:tcBorders>
             <w:vAlign w:val="center"/>
           </w:tcPr>
           <w:p>
@@ -1871,9 +1846,7 @@
             <w:tcW w:w="992" w:type="dxa"/>
             <w:vMerge/>
             <w:tcBorders>
-              <w:top w:val="single" w:sz="4" w:space="0" w:color="000000"/>
-              <w:left w:val="single" w:sz="4" w:space="0" w:color="000000"/>
-              <w:bottom w:val="single" w:sz="4" w:space="0" w:color="000000"/>
+              <w:right w:val="single" w:sz="4" w:space="0" w:color="auto"/>
             </w:tcBorders>
             <w:vAlign w:val="center"/>
           </w:tcPr>
@@ -1894,9 +1867,10 @@
           <w:tcPr>
             <w:tcW w:w="851" w:type="dxa"/>
             <w:tcBorders>
-              <w:top w:val="single" w:sz="4" w:space="0" w:color="000000"/>
-              <w:left w:val="single" w:sz="4" w:space="0" w:color="000000"/>
-              <w:bottom w:val="single" w:sz="4" w:space="0" w:color="000000"/>
+              <w:top w:val="single" w:sz="4" w:space="0" w:color="auto"/>
+              <w:left w:val="single" w:sz="4" w:space="0" w:color="auto"/>
+              <w:bottom w:val="single" w:sz="4" w:space="0" w:color="auto"/>
+              <w:right w:val="single" w:sz="4" w:space="0" w:color="auto"/>
             </w:tcBorders>
           </w:tcPr>
           <w:p>
@@ -1953,9 +1927,10 @@
           <w:tcPr>
             <w:tcW w:w="992" w:type="dxa"/>
             <w:tcBorders>
-              <w:top w:val="single" w:sz="4" w:space="0" w:color="000000"/>
-              <w:left w:val="single" w:sz="4" w:space="0" w:color="000000"/>
-              <w:bottom w:val="single" w:sz="4" w:space="0" w:color="000000"/>
+              <w:top w:val="single" w:sz="4" w:space="0" w:color="auto"/>
+              <w:left w:val="single" w:sz="4" w:space="0" w:color="auto"/>
+              <w:bottom w:val="single" w:sz="4" w:space="0" w:color="auto"/>
+              <w:right w:val="single" w:sz="4" w:space="0" w:color="auto"/>
             </w:tcBorders>
           </w:tcPr>
           <w:p>
@@ -2032,10 +2007,10 @@
           <w:tcPr>
             <w:tcW w:w="2141" w:type="dxa"/>
             <w:tcBorders>
-              <w:top w:val="single" w:sz="4" w:space="0" w:color="000000"/>
-              <w:left w:val="single" w:sz="4" w:space="0" w:color="000000"/>
-              <w:bottom w:val="single" w:sz="4" w:space="0" w:color="000000"/>
-              <w:right w:val="single" w:sz="4" w:space="0" w:color="000000"/>
+              <w:top w:val="single" w:sz="4" w:space="0" w:color="auto"/>
+              <w:left w:val="single" w:sz="4" w:space="0" w:color="auto"/>
+              <w:bottom w:val="single" w:sz="4" w:space="0" w:color="auto"/>
+              <w:right w:val="single" w:sz="4" w:space="0" w:color="auto"/>
             </w:tcBorders>
           </w:tcPr>
           <w:p>
@@ -2130,499 +2105,6 @@
               </w:rPr>
               <w:t>1</w:t>
             </w:r>
-          </w:p>
-        </w:tc>
-      </w:tr>
-      <w:tr>
-        <w:trPr>
-          <w:cantSplit/>
-          <w:trHeight w:val="314"/>
-        </w:trPr>
-        <w:tc>
-          <w:tcPr>
-            <w:tcW w:w="474" w:type="dxa"/>
-            <w:tcBorders>
-              <w:top w:val="single" w:sz="4" w:space="0" w:color="000000"/>
-              <w:left w:val="single" w:sz="4" w:space="0" w:color="000000"/>
-              <w:bottom w:val="single" w:sz="4" w:space="0" w:color="000000"/>
-            </w:tcBorders>
-            <w:vAlign w:val="center"/>
-          </w:tcPr>
-          <w:p>
-            <w:pPr>
-              <w:spacing w:before="40" w:after="40"/>
-              <w:jc w:val="center"/>
-              <w:rPr>
-                <w:color w:val="000000"/>
-                <w:sz w:val="18"/>
-                <w:szCs w:val="18"/>
-              </w:rPr>
-            </w:pPr>
-            <w:r>
-              <w:rPr>
-                <w:color w:val="000000"/>
-                <w:sz w:val="18"/>
-                <w:szCs w:val="18"/>
-              </w:rPr>
-              <w:t>…</w:t>
-            </w:r>
-          </w:p>
-        </w:tc>
-        <w:tc>
-          <w:tcPr>
-            <w:tcW w:w="2269" w:type="dxa"/>
-            <w:tcBorders>
-              <w:top w:val="single" w:sz="4" w:space="0" w:color="000000"/>
-              <w:left w:val="single" w:sz="4" w:space="0" w:color="000000"/>
-              <w:bottom w:val="single" w:sz="4" w:space="0" w:color="000000"/>
-            </w:tcBorders>
-            <w:vAlign w:val="center"/>
-          </w:tcPr>
-          <w:p>
-            <w:pPr>
-              <w:snapToGrid w:val="0"/>
-              <w:spacing w:before="40" w:after="40"/>
-              <w:rPr>
-                <w:color w:val="000000"/>
-                <w:sz w:val="18"/>
-                <w:szCs w:val="18"/>
-              </w:rPr>
-            </w:pPr>
-          </w:p>
-        </w:tc>
-        <w:tc>
-          <w:tcPr>
-            <w:tcW w:w="1701" w:type="dxa"/>
-            <w:tcBorders>
-              <w:top w:val="single" w:sz="4" w:space="0" w:color="000000"/>
-              <w:left w:val="single" w:sz="4" w:space="0" w:color="000000"/>
-              <w:bottom w:val="single" w:sz="4" w:space="0" w:color="000000"/>
-            </w:tcBorders>
-            <w:vAlign w:val="center"/>
-          </w:tcPr>
-          <w:p>
-            <w:pPr>
-              <w:snapToGrid w:val="0"/>
-              <w:spacing w:before="40" w:after="40"/>
-              <w:jc w:val="center"/>
-              <w:rPr>
-                <w:color w:val="000000"/>
-                <w:sz w:val="18"/>
-                <w:szCs w:val="18"/>
-              </w:rPr>
-            </w:pPr>
-          </w:p>
-        </w:tc>
-        <w:tc>
-          <w:tcPr>
-            <w:tcW w:w="1276" w:type="dxa"/>
-            <w:tcBorders>
-              <w:top w:val="single" w:sz="4" w:space="0" w:color="000000"/>
-              <w:left w:val="single" w:sz="4" w:space="0" w:color="000000"/>
-              <w:bottom w:val="single" w:sz="4" w:space="0" w:color="000000"/>
-            </w:tcBorders>
-            <w:vAlign w:val="center"/>
-          </w:tcPr>
-          <w:p>
-            <w:pPr>
-              <w:snapToGrid w:val="0"/>
-              <w:spacing w:before="40" w:after="40"/>
-              <w:jc w:val="center"/>
-              <w:rPr>
-                <w:color w:val="000000"/>
-                <w:sz w:val="18"/>
-                <w:szCs w:val="18"/>
-              </w:rPr>
-            </w:pPr>
-          </w:p>
-        </w:tc>
-        <w:tc>
-          <w:tcPr>
-            <w:tcW w:w="992" w:type="dxa"/>
-            <w:tcBorders>
-              <w:top w:val="single" w:sz="4" w:space="0" w:color="000000"/>
-              <w:left w:val="single" w:sz="4" w:space="0" w:color="000000"/>
-              <w:bottom w:val="single" w:sz="4" w:space="0" w:color="000000"/>
-            </w:tcBorders>
-            <w:vAlign w:val="center"/>
-          </w:tcPr>
-          <w:p>
-            <w:pPr>
-              <w:snapToGrid w:val="0"/>
-              <w:spacing w:before="40" w:after="40"/>
-              <w:jc w:val="center"/>
-              <w:rPr>
-                <w:color w:val="000000"/>
-                <w:sz w:val="18"/>
-                <w:szCs w:val="18"/>
-              </w:rPr>
-            </w:pPr>
-          </w:p>
-        </w:tc>
-        <w:tc>
-          <w:tcPr>
-            <w:tcW w:w="3984" w:type="dxa"/>
-            <w:gridSpan w:val="3"/>
-            <w:tcBorders>
-              <w:top w:val="single" w:sz="4" w:space="0" w:color="000000"/>
-              <w:left w:val="single" w:sz="4" w:space="0" w:color="000000"/>
-              <w:bottom w:val="single" w:sz="4" w:space="0" w:color="000000"/>
-              <w:right w:val="single" w:sz="4" w:space="0" w:color="000000"/>
-            </w:tcBorders>
-            <w:vAlign w:val="center"/>
-          </w:tcPr>
-          <w:p>
-            <w:pPr>
-              <w:snapToGrid w:val="0"/>
-              <w:spacing w:before="40" w:after="40"/>
-              <w:jc w:val="center"/>
-              <w:rPr>
-                <w:color w:val="000000"/>
-                <w:sz w:val="18"/>
-                <w:szCs w:val="18"/>
-              </w:rPr>
-            </w:pPr>
-          </w:p>
-        </w:tc>
-      </w:tr>
-      <w:tr>
-        <w:trPr>
-          <w:cantSplit/>
-          <w:trHeight w:val="314"/>
-        </w:trPr>
-        <w:tc>
-          <w:tcPr>
-            <w:tcW w:w="474" w:type="dxa"/>
-            <w:tcBorders>
-              <w:top w:val="single" w:sz="4" w:space="0" w:color="000000"/>
-              <w:left w:val="single" w:sz="4" w:space="0" w:color="000000"/>
-              <w:bottom w:val="single" w:sz="4" w:space="0" w:color="000000"/>
-            </w:tcBorders>
-            <w:vAlign w:val="center"/>
-          </w:tcPr>
-          <w:p>
-            <w:pPr>
-              <w:spacing w:before="40" w:after="40"/>
-              <w:jc w:val="center"/>
-              <w:rPr>
-                <w:b/>
-                <w:sz w:val="18"/>
-                <w:szCs w:val="18"/>
-              </w:rPr>
-            </w:pPr>
-            <w:r>
-              <w:rPr>
-                <w:b/>
-                <w:sz w:val="18"/>
-                <w:szCs w:val="18"/>
-              </w:rPr>
-              <w:t>…</w:t>
-            </w:r>
-          </w:p>
-        </w:tc>
-        <w:tc>
-          <w:tcPr>
-            <w:tcW w:w="10222" w:type="dxa"/>
-            <w:gridSpan w:val="7"/>
-            <w:tcBorders>
-              <w:top w:val="single" w:sz="4" w:space="0" w:color="000000"/>
-              <w:left w:val="single" w:sz="4" w:space="0" w:color="000000"/>
-              <w:bottom w:val="single" w:sz="4" w:space="0" w:color="000000"/>
-              <w:right w:val="single" w:sz="4" w:space="0" w:color="000000"/>
-            </w:tcBorders>
-            <w:vAlign w:val="center"/>
-          </w:tcPr>
-          <w:p>
-            <w:pPr>
-              <w:spacing w:before="40" w:after="40"/>
-            </w:pPr>
-            <w:r>
-              <w:rPr>
-                <w:b/>
-                <w:sz w:val="18"/>
-                <w:szCs w:val="18"/>
-              </w:rPr>
-              <w:t>Badania sensoryczne, organoleptyczne</w:t>
-            </w:r>
-            <w:r>
-              <w:rPr>
-                <w:b/>
-                <w:sz w:val="18"/>
-                <w:szCs w:val="18"/>
-                <w:vertAlign w:val="superscript"/>
-              </w:rPr>
-              <w:t xml:space="preserve">1 </w:t>
-            </w:r>
-            <w:r>
-              <w:rPr>
-                <w:b/>
-                <w:sz w:val="18"/>
-                <w:szCs w:val="18"/>
-              </w:rPr>
-              <w:t>(*, A,N)</w:t>
-            </w:r>
-            <w:r>
-              <w:rPr>
-                <w:b/>
-                <w:sz w:val="18"/>
-                <w:szCs w:val="18"/>
-                <w:vertAlign w:val="superscript"/>
-              </w:rPr>
-              <w:t xml:space="preserve"> 1 </w:t>
-            </w:r>
-          </w:p>
-        </w:tc>
-      </w:tr>
-      <w:tr>
-        <w:trPr>
-          <w:cantSplit/>
-          <w:trHeight w:val="314"/>
-        </w:trPr>
-        <w:tc>
-          <w:tcPr>
-            <w:tcW w:w="2743" w:type="dxa"/>
-            <w:gridSpan w:val="2"/>
-            <w:tcBorders>
-              <w:top w:val="single" w:sz="4" w:space="0" w:color="000000"/>
-              <w:left w:val="single" w:sz="4" w:space="0" w:color="000000"/>
-              <w:bottom w:val="single" w:sz="4" w:space="0" w:color="000000"/>
-            </w:tcBorders>
-            <w:vAlign w:val="center"/>
-          </w:tcPr>
-          <w:p>
-            <w:pPr>
-              <w:spacing w:before="40" w:after="40"/>
-              <w:rPr>
-                <w:b/>
-                <w:bCs/>
-                <w:spacing w:val="2"/>
-                <w:sz w:val="18"/>
-                <w:szCs w:val="18"/>
-              </w:rPr>
-            </w:pPr>
-            <w:r>
-              <w:rPr>
-                <w:b/>
-                <w:bCs/>
-                <w:spacing w:val="2"/>
-                <w:sz w:val="18"/>
-                <w:szCs w:val="18"/>
-              </w:rPr>
-              <w:t>Badana cecha – jw.</w:t>
-            </w:r>
-          </w:p>
-        </w:tc>
-        <w:tc>
-          <w:tcPr>
-            <w:tcW w:w="1701" w:type="dxa"/>
-            <w:tcBorders>
-              <w:top w:val="single" w:sz="4" w:space="0" w:color="000000"/>
-              <w:left w:val="single" w:sz="4" w:space="0" w:color="000000"/>
-              <w:bottom w:val="single" w:sz="4" w:space="0" w:color="000000"/>
-            </w:tcBorders>
-            <w:vAlign w:val="center"/>
-          </w:tcPr>
-          <w:p>
-            <w:pPr>
-              <w:spacing w:before="40" w:after="40"/>
-              <w:jc w:val="center"/>
-              <w:rPr>
-                <w:b/>
-                <w:sz w:val="18"/>
-                <w:szCs w:val="18"/>
-              </w:rPr>
-            </w:pPr>
-            <w:r>
-              <w:rPr>
-                <w:b/>
-                <w:sz w:val="18"/>
-                <w:szCs w:val="18"/>
-              </w:rPr>
-              <w:t>Dokument odniesienia</w:t>
-            </w:r>
-            <w:r>
-              <w:rPr>
-                <w:b/>
-                <w:sz w:val="18"/>
-                <w:szCs w:val="18"/>
-              </w:rPr>
-              <w:t xml:space="preserve"> </w:t>
-            </w:r>
-          </w:p>
-        </w:tc>
-        <w:tc>
-          <w:tcPr>
-            <w:tcW w:w="2268" w:type="dxa"/>
-            <w:gridSpan w:val="2"/>
-            <w:tcBorders>
-              <w:top w:val="single" w:sz="4" w:space="0" w:color="000000"/>
-              <w:left w:val="single" w:sz="4" w:space="0" w:color="000000"/>
-              <w:bottom w:val="single" w:sz="4" w:space="0" w:color="000000"/>
-            </w:tcBorders>
-            <w:vAlign w:val="center"/>
-          </w:tcPr>
-          <w:p>
-            <w:pPr>
-              <w:spacing w:before="40" w:after="40"/>
-              <w:jc w:val="center"/>
-              <w:rPr>
-                <w:b/>
-                <w:bCs/>
-                <w:spacing w:val="-2"/>
-                <w:sz w:val="18"/>
-                <w:szCs w:val="18"/>
-              </w:rPr>
-            </w:pPr>
-            <w:r>
-              <w:rPr>
-                <w:b/>
-                <w:bCs/>
-                <w:sz w:val="18"/>
-                <w:szCs w:val="18"/>
-              </w:rPr>
-              <w:t>Wynik</w:t>
-            </w:r>
-          </w:p>
-        </w:tc>
-        <w:tc>
-          <w:tcPr>
-            <w:tcW w:w="3984" w:type="dxa"/>
-            <w:gridSpan w:val="3"/>
-            <w:tcBorders>
-              <w:top w:val="single" w:sz="4" w:space="0" w:color="000000"/>
-              <w:left w:val="single" w:sz="4" w:space="0" w:color="000000"/>
-              <w:bottom w:val="single" w:sz="4" w:space="0" w:color="000000"/>
-              <w:right w:val="single" w:sz="4" w:space="0" w:color="000000"/>
-            </w:tcBorders>
-            <w:vAlign w:val="center"/>
-          </w:tcPr>
-          <w:p>
-            <w:pPr>
-              <w:spacing w:before="40" w:after="40"/>
-              <w:jc w:val="center"/>
-            </w:pPr>
-            <w:r>
-              <w:rPr>
-                <w:b/>
-                <w:bCs/>
-                <w:spacing w:val="-2"/>
-                <w:sz w:val="18"/>
-                <w:szCs w:val="18"/>
-              </w:rPr>
-              <w:t xml:space="preserve">Wymagania wg </w:t>
-            </w:r>
-            <w:r>
-              <w:rPr>
-                <w:b/>
-                <w:bCs/>
-                <w:spacing w:val="-2"/>
-                <w:sz w:val="18"/>
-                <w:szCs w:val="18"/>
-                <w:vertAlign w:val="superscript"/>
-              </w:rPr>
-              <w:t>1</w:t>
-            </w:r>
-          </w:p>
-        </w:tc>
-      </w:tr>
-      <w:tr>
-        <w:trPr>
-          <w:cantSplit/>
-          <w:trHeight w:val="314"/>
-        </w:trPr>
-        <w:tc>
-          <w:tcPr>
-            <w:tcW w:w="2743" w:type="dxa"/>
-            <w:gridSpan w:val="2"/>
-            <w:tcBorders>
-              <w:top w:val="single" w:sz="4" w:space="0" w:color="000000"/>
-              <w:left w:val="single" w:sz="4" w:space="0" w:color="000000"/>
-              <w:bottom w:val="single" w:sz="4" w:space="0" w:color="000000"/>
-            </w:tcBorders>
-            <w:vAlign w:val="center"/>
-          </w:tcPr>
-          <w:p>
-            <w:pPr>
-              <w:snapToGrid w:val="0"/>
-              <w:spacing w:before="40" w:after="40"/>
-              <w:rPr>
-                <w:color w:val="000000"/>
-                <w:sz w:val="18"/>
-                <w:szCs w:val="18"/>
-              </w:rPr>
-            </w:pPr>
-          </w:p>
-        </w:tc>
-        <w:tc>
-          <w:tcPr>
-            <w:tcW w:w="1701" w:type="dxa"/>
-            <w:tcBorders>
-              <w:top w:val="single" w:sz="4" w:space="0" w:color="000000"/>
-              <w:left w:val="single" w:sz="4" w:space="0" w:color="000000"/>
-              <w:bottom w:val="single" w:sz="4" w:space="0" w:color="000000"/>
-            </w:tcBorders>
-            <w:vAlign w:val="center"/>
-          </w:tcPr>
-          <w:p>
-            <w:pPr>
-              <w:snapToGrid w:val="0"/>
-              <w:spacing w:before="40" w:after="40"/>
-              <w:jc w:val="center"/>
-              <w:rPr>
-                <w:color w:val="000000"/>
-                <w:sz w:val="18"/>
-                <w:szCs w:val="18"/>
-              </w:rPr>
-            </w:pPr>
-          </w:p>
-        </w:tc>
-        <w:tc>
-          <w:tcPr>
-            <w:tcW w:w="2268" w:type="dxa"/>
-            <w:gridSpan w:val="2"/>
-            <w:tcBorders>
-              <w:top w:val="single" w:sz="4" w:space="0" w:color="000000"/>
-              <w:left w:val="single" w:sz="4" w:space="0" w:color="000000"/>
-              <w:bottom w:val="single" w:sz="4" w:space="0" w:color="000000"/>
-            </w:tcBorders>
-            <w:vAlign w:val="center"/>
-          </w:tcPr>
-          <w:p>
-            <w:pPr>
-              <w:snapToGrid w:val="0"/>
-              <w:spacing w:before="40" w:after="40"/>
-              <w:jc w:val="center"/>
-              <w:rPr>
-                <w:color w:val="000000"/>
-                <w:sz w:val="18"/>
-                <w:szCs w:val="18"/>
-              </w:rPr>
-            </w:pPr>
-          </w:p>
-        </w:tc>
-        <w:tc>
-          <w:tcPr>
-            <w:tcW w:w="3984" w:type="dxa"/>
-            <w:gridSpan w:val="3"/>
-            <w:tcBorders>
-              <w:top w:val="single" w:sz="4" w:space="0" w:color="000000"/>
-              <w:left w:val="single" w:sz="4" w:space="0" w:color="000000"/>
-              <w:bottom w:val="single" w:sz="4" w:space="0" w:color="000000"/>
-              <w:right w:val="single" w:sz="4" w:space="0" w:color="000000"/>
-            </w:tcBorders>
-            <w:vAlign w:val="center"/>
-          </w:tcPr>
-          <w:p>
-            <w:pPr>
-              <w:snapToGrid w:val="0"/>
-              <w:spacing w:before="40" w:after="40"/>
-              <w:jc w:val="center"/>
-              <w:rPr>
-                <w:color w:val="000000"/>
-                <w:sz w:val="18"/>
-                <w:szCs w:val="18"/>
-              </w:rPr>
-            </w:pPr>
           </w:p>
         </w:tc>
       </w:tr>
@@ -2664,7 +2146,6 @@
         <w:ind w:left="-851" w:right="-720" w:hanging="3"/>
         <w:jc w:val="both"/>
         <w:rPr>
-          <w:color w:val="000000"/>
           <w:sz w:val="18"/>
           <w:szCs w:val="18"/>
         </w:rPr>
@@ -2683,6 +2164,28 @@
         </w:rPr>
         <w:br/>
         <w:t>gdy jest to uzgodnione z klientem lub, gdy niepewność pomiaru wpływa na zgodność z wyspecyfikowanymi wartościami granicznymi.</w:t>
+      </w:r>
+    </w:p>
+    <w:p>
+      <w:pPr>
+        <w:tabs>
+          <w:tab w:val="left" w:pos="9923"/>
+        </w:tabs>
+        <w:spacing w:before="120"/>
+        <w:ind w:left="-851" w:right="-720" w:hanging="3"/>
+        <w:jc w:val="both"/>
+        <w:rPr>
+          <w:color w:val="000000"/>
+          <w:sz w:val="18"/>
+          <w:szCs w:val="18"/>
+        </w:rPr>
+      </w:pPr>
+      <w:r>
+        <w:rPr>
+          <w:sz w:val="18"/>
+          <w:szCs w:val="18"/>
+        </w:rPr>
+        <w:t>${uncertaintyInfo}</w:t>
       </w:r>
     </w:p>
     <w:p>
@@ -3132,7 +2635,6 @@
           <w:sz w:val="18"/>
           <w:szCs w:val="18"/>
         </w:rPr>
-        <w:lastRenderedPageBreak/>
         <w:t>Wzór sprawozdania może ulec niewielkiej modyfikacji w zależności od specyfiki laboratorium,</w:t>
       </w:r>
       <w:r>
@@ -4550,7 +4052,7 @@
     <w:name w:val="Nagłówek 1 Znak"/>
     <w:basedOn w:val="Domylnaczcionkaakapitu"/>
     <w:link w:val="Nagwek1"/>
-    <w:uiPriority w:val="9"/>
+    <w:uiPriority w:val="99"/>
     <w:rsid w:val="00A46DAA"/>
     <w:rPr>
       <w:rFonts w:asciiTheme="majorHAnsi" w:eastAsiaTheme="majorEastAsia" w:hAnsiTheme="majorHAnsi" w:cstheme="majorBidi"/>
@@ -4563,8 +4065,7 @@
     <w:name w:val="Nagłówek 2 Znak"/>
     <w:basedOn w:val="Domylnaczcionkaakapitu"/>
     <w:link w:val="Nagwek2"/>
-    <w:uiPriority w:val="9"/>
-    <w:semiHidden/>
+    <w:uiPriority w:val="99"/>
     <w:rsid w:val="00A46DAA"/>
     <w:rPr>
       <w:rFonts w:asciiTheme="majorHAnsi" w:eastAsiaTheme="majorEastAsia" w:hAnsiTheme="majorHAnsi" w:cstheme="majorBidi"/>

</xml_diff>